<commit_message>
regathered some detection and environmental data
</commit_message>
<xml_diff>
--- a/methods/manuscript/key_paragraphs_RDS.docx
+++ b/methods/manuscript/key_paragraphs_RDS.docx
@@ -80,16 +80,8 @@
         </w:rPr>
       </w:pPr>
       <w:r>
-        <w:t xml:space="preserve">As the intensity and extend of urbanization increases globally, it is critical to determine the </w:t>
-      </w:r>
-      <w:r>
-        <w:t xml:space="preserve">drivers of urban biodiversity patterns and the spatial and temporal scales at which these drivers </w:t>
-      </w:r>
-      <w:proofErr w:type="gramStart"/>
-      <w:r>
-        <w:t>operate</w:t>
-      </w:r>
-      <w:proofErr w:type="gramEnd"/>
+        <w:t>As the intensity and extend of urbanization increases globally, it is critical to determine the drivers of urban biodiversity patterns and the spatial and temporal scales at which these drivers operate</w:t>
+      </w:r>
     </w:p>
     <w:p>
       <w:pPr>
@@ -129,24 +121,13 @@
         <w:t xml:space="preserve"> globally</w:t>
       </w:r>
       <w:r>
-        <w:t xml:space="preserve"> (</w:t>
-      </w:r>
-      <w:proofErr w:type="spellStart"/>
-      <w:r>
-        <w:t>Seto</w:t>
-      </w:r>
-      <w:proofErr w:type="spellEnd"/>
-      <w:r>
-        <w:t xml:space="preserve"> et al., 2012)</w:t>
+        <w:t xml:space="preserve"> (Seto et al., 2012)</w:t>
       </w:r>
       <w:r>
         <w:t>. B</w:t>
       </w:r>
       <w:r>
-        <w:t xml:space="preserve">y the year </w:t>
-      </w:r>
-      <w:r>
-        <w:t>2050</w:t>
+        <w:t>y the year 2050</w:t>
       </w:r>
       <w:r>
         <w:t>,</w:t>
@@ -158,10 +139,7 @@
         <w:t>At the same time, u</w:t>
       </w:r>
       <w:r>
-        <w:t xml:space="preserve">rbanization </w:t>
-      </w:r>
-      <w:r>
-        <w:t xml:space="preserve">is associated with changes </w:t>
+        <w:t xml:space="preserve">rbanization is associated with changes </w:t>
       </w:r>
       <w:r>
         <w:t xml:space="preserve">to </w:t>
@@ -185,172 +163,176 @@
         <w:t>, with the potential for negative impacts on biodiversity</w:t>
       </w:r>
       <w:r>
-        <w:t xml:space="preserve"> (McKinney, 2006; Grimm et al., 2008; spatial; Leong et al., 2016; </w:t>
-      </w:r>
-      <w:proofErr w:type="spellStart"/>
-      <w:r>
-        <w:t>Eichenberg</w:t>
-      </w:r>
-      <w:proofErr w:type="spellEnd"/>
-      <w:r>
-        <w:t xml:space="preserve"> et al. 2021). </w:t>
-      </w:r>
-      <w:proofErr w:type="gramStart"/>
-      <w:r>
-        <w:t>In order to</w:t>
-      </w:r>
-      <w:proofErr w:type="gramEnd"/>
+        <w:t xml:space="preserve"> (McKinney, 2006; Grimm et al., 2008; spatial; Leong et al., 2016; Eichenberg et al. 2021). </w:t>
+      </w:r>
+      <w:r>
+        <w:t xml:space="preserve">In order to </w:t>
+      </w:r>
+      <w:r>
+        <w:t>reduce</w:t>
+      </w:r>
+      <w:r>
+        <w:t xml:space="preserve"> the</w:t>
+      </w:r>
+      <w:r>
+        <w:t xml:space="preserve"> loss of biodiversity and </w:t>
+      </w:r>
+      <w:r>
+        <w:t xml:space="preserve">associated </w:t>
+      </w:r>
+      <w:r>
+        <w:t xml:space="preserve">ecosystem services </w:t>
+      </w:r>
+      <w:r>
+        <w:t>in an urbanizing world</w:t>
+      </w:r>
+      <w:r>
+        <w:t xml:space="preserve">, </w:t>
+      </w:r>
+      <w:r>
+        <w:t xml:space="preserve">we need to better </w:t>
+      </w:r>
+      <w:r>
+        <w:t>understand the drivers of urban biodiversity patterns and</w:t>
+      </w:r>
       <w:r>
         <w:t xml:space="preserve"> </w:t>
       </w:r>
       <w:r>
-        <w:t>reduce</w:t>
-      </w:r>
-      <w:r>
-        <w:t xml:space="preserve"> the</w:t>
-      </w:r>
-      <w:r>
-        <w:t xml:space="preserve"> loss of biodiversity and </w:t>
-      </w:r>
-      <w:r>
-        <w:t xml:space="preserve">associated </w:t>
-      </w:r>
-      <w:r>
-        <w:t xml:space="preserve">ecosystem services </w:t>
-      </w:r>
-      <w:r>
-        <w:t>in an urbanizing world</w:t>
+        <w:t xml:space="preserve">the spatial and temporal scales </w:t>
+      </w:r>
+      <w:r>
+        <w:t>at</w:t>
+      </w:r>
+      <w:r>
+        <w:t xml:space="preserve"> which these drivers operate. </w:t>
+      </w:r>
+      <w:r>
+        <w:t>Identifying</w:t>
+      </w:r>
+      <w:r>
+        <w:t xml:space="preserve"> these</w:t>
+      </w:r>
+      <w:r>
+        <w:t xml:space="preserve"> </w:t>
+      </w:r>
+      <w:r>
+        <w:t xml:space="preserve">drivers </w:t>
+      </w:r>
+      <w:r>
+        <w:t>as well as</w:t>
+      </w:r>
+      <w:r>
+        <w:t xml:space="preserve"> their spatiotemporal scale dependence is especially pressing for pollinators, a</w:t>
+      </w:r>
+      <w:r>
+        <w:t xml:space="preserve"> globally threatened</w:t>
+      </w:r>
+      <w:r>
+        <w:t xml:space="preserve"> functional </w:t>
+      </w:r>
+      <w:r>
+        <w:t>g</w:t>
+      </w:r>
+      <w:r>
+        <w:t xml:space="preserve">roup </w:t>
+      </w:r>
+      <w:r>
+        <w:t>(</w:t>
+      </w:r>
+      <w:r>
+        <w:t>Biesmeijer et al., 2006; Potts et al., 2010; Koh et al. 2016</w:t>
+      </w:r>
+      <w:r>
+        <w:t xml:space="preserve">) </w:t>
+      </w:r>
+      <w:r>
+        <w:t xml:space="preserve">that provides valuable ecosystem services </w:t>
+      </w:r>
+      <w:r>
+        <w:t xml:space="preserve">across a variety of </w:t>
+      </w:r>
+      <w:r>
+        <w:t>environments</w:t>
+      </w:r>
+      <w:r>
+        <w:t xml:space="preserve">, including in urban </w:t>
+      </w:r>
+      <w:r>
+        <w:t>systems</w:t>
+      </w:r>
+      <w:r>
+        <w:t xml:space="preserve"> </w:t>
+      </w:r>
+      <w:r>
+        <w:t>(</w:t>
+      </w:r>
+      <w:r>
+        <w:t xml:space="preserve">pollination of native plants </w:t>
+      </w:r>
+      <w:r>
+        <w:t xml:space="preserve">e.g., </w:t>
+      </w:r>
+      <w:r>
+        <w:t>Chep</w:t>
+      </w:r>
+      <w:r>
+        <w:t>t</w:t>
+      </w:r>
+      <w:r>
+        <w:t xml:space="preserve">ou et al, </w:t>
+      </w:r>
+      <w:r>
+        <w:t>2006</w:t>
+      </w:r>
+      <w:r>
+        <w:t xml:space="preserve">; </w:t>
+      </w:r>
+      <w:r>
+        <w:t xml:space="preserve">and </w:t>
+      </w:r>
+      <w:r>
+        <w:t xml:space="preserve">urban agriculture </w:t>
+      </w:r>
+      <w:r>
+        <w:t xml:space="preserve">eg. </w:t>
+      </w:r>
+      <w:r>
+        <w:t>Potter et al. 2015</w:t>
       </w:r>
       <w:r>
         <w:t xml:space="preserve">, </w:t>
       </w:r>
       <w:r>
-        <w:t xml:space="preserve">we need to better </w:t>
-      </w:r>
-      <w:r>
-        <w:t>understand the drivers of urban biodiversity patterns and</w:t>
-      </w:r>
-      <w:r>
-        <w:t xml:space="preserve"> </w:t>
-      </w:r>
-      <w:r>
-        <w:t xml:space="preserve">the spatial and temporal scales </w:t>
-      </w:r>
-      <w:r>
-        <w:t>at</w:t>
-      </w:r>
-      <w:r>
-        <w:t xml:space="preserve"> which these drivers operate. </w:t>
-      </w:r>
-      <w:r>
-        <w:t>Identifying</w:t>
-      </w:r>
-      <w:r>
-        <w:t xml:space="preserve"> these</w:t>
-      </w:r>
-      <w:r>
-        <w:t xml:space="preserve"> </w:t>
-      </w:r>
-      <w:r>
-        <w:t xml:space="preserve">drivers </w:t>
-      </w:r>
-      <w:r>
-        <w:t>as well as</w:t>
-      </w:r>
-      <w:r>
-        <w:t xml:space="preserve"> their spatiotemporal scale dependence is especially pressing for pollinators, a functional group that provides valuable ecosystem services </w:t>
-      </w:r>
-      <w:r>
-        <w:t>across a variety of landscapes, including in urban environments</w:t>
-      </w:r>
-      <w:r>
-        <w:t xml:space="preserve"> </w:t>
-      </w:r>
-      <w:r>
-        <w:t>(</w:t>
-      </w:r>
-      <w:r>
-        <w:t xml:space="preserve">pollination of native plants </w:t>
-      </w:r>
-      <w:r>
-        <w:t xml:space="preserve">e.g., </w:t>
-      </w:r>
-      <w:proofErr w:type="spellStart"/>
-      <w:r>
-        <w:t>Chep</w:t>
-      </w:r>
-      <w:r>
-        <w:t>t</w:t>
-      </w:r>
-      <w:r>
-        <w:t>ou</w:t>
-      </w:r>
-      <w:proofErr w:type="spellEnd"/>
-      <w:r>
-        <w:t xml:space="preserve"> et al, </w:t>
-      </w:r>
-      <w:r>
-        <w:t>2006</w:t>
-      </w:r>
-      <w:r>
-        <w:t xml:space="preserve">; </w:t>
-      </w:r>
-      <w:r>
-        <w:t xml:space="preserve">and </w:t>
-      </w:r>
-      <w:r>
-        <w:t xml:space="preserve">urban agriculture </w:t>
-      </w:r>
-      <w:proofErr w:type="spellStart"/>
-      <w:r>
-        <w:t>eg.</w:t>
-      </w:r>
-      <w:proofErr w:type="spellEnd"/>
-      <w:r>
-        <w:t xml:space="preserve"> </w:t>
-      </w:r>
-      <w:r>
-        <w:t>Potter et al. 2015</w:t>
-      </w:r>
-      <w:r>
-        <w:t xml:space="preserve">, </w:t>
-      </w:r>
-      <w:r>
         <w:t>Lin et al., 2015; Jha et al., 2023</w:t>
       </w:r>
       <w:r>
-        <w:t xml:space="preserve">) </w:t>
-      </w:r>
-      <w:commentRangeStart w:id="4"/>
-      <w:r>
-        <w:t xml:space="preserve">but </w:t>
-      </w:r>
-      <w:r>
-        <w:t>that</w:t>
-      </w:r>
-      <w:r>
-        <w:t xml:space="preserve"> is also </w:t>
-      </w:r>
-      <w:r>
-        <w:t xml:space="preserve">widely </w:t>
-      </w:r>
-      <w:r>
-        <w:t xml:space="preserve">facing global declines, in part due to </w:t>
-      </w:r>
-      <w:r>
-        <w:t xml:space="preserve">global </w:t>
-      </w:r>
-      <w:r>
-        <w:t xml:space="preserve">land use change itself (refs). </w:t>
-      </w:r>
-      <w:commentRangeEnd w:id="4"/>
-      <w:r>
-        <w:rPr>
-          <w:rStyle w:val="CommentReference"/>
-        </w:rPr>
-        <w:commentReference w:id="4"/>
-      </w:r>
-    </w:p>
+        <w:t>)</w:t>
+      </w:r>
+      <w:r>
+        <w:t>.</w:t>
+      </w:r>
+    </w:p>
+    <w:p>
+      <w:pPr>
+        <w:ind w:firstLine="720"/>
+      </w:pPr>
+      <w:r>
+        <w:t>Broadly, p</w:t>
+      </w:r>
+      <w:r>
+        <w:t xml:space="preserve">ollinators </w:t>
+      </w:r>
+      <w:r>
+        <w:t xml:space="preserve">declines appear to be driven by a combination of pressures including climate change (Jackson et al., 2022), species invasions (),  </w:t>
+      </w:r>
+    </w:p>
+    <w:p>
+      <w:r>
+        <w:t>Pollinators in urban landscapes</w:t>
+      </w:r>
+    </w:p>
+    <w:p/>
     <w:p>
       <w:r>
         <w:rPr>
@@ -386,7 +368,7 @@
       <w:r>
         <w:t xml:space="preserve"> among city differences</w:t>
       </w:r>
-      <w:ins w:id="5" w:author="Risa Sargent" w:date="2023-04-05T10:08:00Z">
+      <w:ins w:id="4" w:author="Risa Sargent" w:date="2023-04-05T10:08:00Z">
         <w:r>
           <w:t xml:space="preserve"> (in?)</w:t>
         </w:r>
@@ -394,16 +376,16 @@
       <w:r>
         <w:t xml:space="preserve"> to landscape-scale urban biodiversity </w:t>
       </w:r>
-      <w:commentRangeStart w:id="6"/>
+      <w:commentRangeStart w:id="5"/>
       <w:r>
         <w:t>conservation</w:t>
       </w:r>
-      <w:commentRangeEnd w:id="6"/>
+      <w:commentRangeEnd w:id="5"/>
       <w:r>
         <w:rPr>
           <w:rStyle w:val="CommentReference"/>
         </w:rPr>
-        <w:commentReference w:id="6"/>
+        <w:commentReference w:id="5"/>
       </w:r>
       <w:r>
         <w:t xml:space="preserve">. First, we test the hypothesis that undeveloped natural habitats embedded in </w:t>
@@ -414,7 +396,7 @@
       <w:r>
         <w:t>urban landscape</w:t>
       </w:r>
-      <w:ins w:id="7" w:author="Risa Sargent" w:date="2023-04-05T10:09:00Z">
+      <w:ins w:id="6" w:author="Risa Sargent" w:date="2023-04-05T10:09:00Z">
         <w:r>
           <w:t xml:space="preserve">, such as…, </w:t>
         </w:r>
@@ -422,16 +404,16 @@
       <w:r>
         <w:t xml:space="preserve"> are favourable for pollinator </w:t>
       </w:r>
-      <w:commentRangeStart w:id="8"/>
+      <w:commentRangeStart w:id="7"/>
       <w:r>
         <w:t xml:space="preserve">population growth </w:t>
       </w:r>
-      <w:commentRangeEnd w:id="8"/>
+      <w:commentRangeEnd w:id="7"/>
       <w:r>
         <w:rPr>
           <w:rStyle w:val="CommentReference"/>
         </w:rPr>
-        <w:commentReference w:id="8"/>
+        <w:commentReference w:id="7"/>
       </w:r>
       <w:r>
         <w:t xml:space="preserve">and, simultaneously, </w:t>
@@ -439,7 +421,7 @@
       <w:r>
         <w:t xml:space="preserve">that </w:t>
       </w:r>
-      <w:del w:id="9" w:author="Risa Sargent" w:date="2023-04-05T10:09:00Z">
+      <w:del w:id="8" w:author="Risa Sargent" w:date="2023-04-05T10:09:00Z">
         <w:r>
           <w:delText>increased</w:delText>
         </w:r>
@@ -447,12 +429,12 @@
           <w:delText xml:space="preserve"> </w:delText>
         </w:r>
       </w:del>
-      <w:ins w:id="10" w:author="Risa Sargent" w:date="2023-04-05T10:09:00Z">
+      <w:ins w:id="9" w:author="Risa Sargent" w:date="2023-04-05T10:09:00Z">
         <w:r>
           <w:t xml:space="preserve">cities that </w:t>
         </w:r>
       </w:ins>
-      <w:ins w:id="11" w:author="Risa Sargent" w:date="2023-04-05T10:10:00Z">
+      <w:ins w:id="10" w:author="Risa Sargent" w:date="2023-04-05T10:10:00Z">
         <w:r>
           <w:t>harbour a greater overal</w:t>
         </w:r>
@@ -460,7 +442,7 @@
           <w:t>l</w:t>
         </w:r>
       </w:ins>
-      <w:ins w:id="12" w:author="Risa Sargent" w:date="2023-04-05T10:09:00Z">
+      <w:ins w:id="11" w:author="Risa Sargent" w:date="2023-04-05T10:09:00Z">
         <w:r>
           <w:t xml:space="preserve"> </w:t>
         </w:r>
@@ -471,28 +453,28 @@
       <w:r>
         <w:t xml:space="preserve"> of </w:t>
       </w:r>
+      <w:commentRangeStart w:id="12"/>
+      <w:r>
+        <w:t>favourable</w:t>
+      </w:r>
+      <w:commentRangeEnd w:id="12"/>
+      <w:r>
+        <w:rPr>
+          <w:rStyle w:val="CommentReference"/>
+        </w:rPr>
+        <w:commentReference w:id="12"/>
+      </w:r>
+      <w:r>
+        <w:t xml:space="preserve"> </w:t>
+      </w:r>
+      <w:r>
+        <w:t xml:space="preserve">natural </w:t>
+      </w:r>
+      <w:r>
+        <w:t xml:space="preserve">habitat </w:t>
+      </w:r>
       <w:commentRangeStart w:id="13"/>
-      <w:r>
-        <w:t>favourable</w:t>
-      </w:r>
-      <w:commentRangeEnd w:id="13"/>
-      <w:r>
-        <w:rPr>
-          <w:rStyle w:val="CommentReference"/>
-        </w:rPr>
-        <w:commentReference w:id="13"/>
-      </w:r>
-      <w:r>
-        <w:t xml:space="preserve"> </w:t>
-      </w:r>
-      <w:r>
-        <w:t xml:space="preserve">natural </w:t>
-      </w:r>
-      <w:r>
-        <w:t xml:space="preserve">habitat </w:t>
-      </w:r>
-      <w:commentRangeStart w:id="14"/>
-      <w:del w:id="15" w:author="Risa Sargent" w:date="2023-04-05T10:10:00Z">
+      <w:del w:id="14" w:author="Risa Sargent" w:date="2023-04-05T10:10:00Z">
         <w:r>
           <w:delText xml:space="preserve">in the </w:delText>
         </w:r>
@@ -509,21 +491,76 @@
       <w:r>
         <w:t xml:space="preserve">mediates species conservation </w:t>
       </w:r>
-      <w:commentRangeEnd w:id="14"/>
+      <w:commentRangeEnd w:id="13"/>
       <w:r>
         <w:rPr>
           <w:rStyle w:val="CommentReference"/>
         </w:rPr>
-        <w:commentReference w:id="14"/>
-      </w:r>
+        <w:commentReference w:id="13"/>
+      </w:r>
+      <w:commentRangeStart w:id="15"/>
       <w:commentRangeStart w:id="16"/>
+      <w:r>
+        <w:t xml:space="preserve">by </w:t>
+      </w:r>
       <w:commentRangeStart w:id="17"/>
       <w:r>
-        <w:t xml:space="preserve">by </w:t>
+        <w:t>compensating</w:t>
+      </w:r>
+      <w:commentRangeEnd w:id="17"/>
+      <w:r>
+        <w:rPr>
+          <w:rStyle w:val="CommentReference"/>
+        </w:rPr>
+        <w:commentReference w:id="17"/>
+      </w:r>
+      <w:r>
+        <w:t xml:space="preserve"> for local </w:t>
+      </w:r>
+      <w:r>
+        <w:t xml:space="preserve">subpopulation </w:t>
+      </w:r>
+      <w:r>
+        <w:t>extinctions</w:t>
+      </w:r>
+      <w:commentRangeEnd w:id="15"/>
+      <w:r>
+        <w:rPr>
+          <w:rStyle w:val="CommentReference"/>
+        </w:rPr>
+        <w:commentReference w:id="15"/>
+      </w:r>
+      <w:commentRangeEnd w:id="16"/>
+      <w:r>
+        <w:rPr>
+          <w:rStyle w:val="CommentReference"/>
+        </w:rPr>
+        <w:commentReference w:id="16"/>
+      </w:r>
+      <w:r>
+        <w:t>.</w:t>
+      </w:r>
+      <w:r>
+        <w:t xml:space="preserve"> </w:t>
+      </w:r>
+      <w:r>
+        <w:t xml:space="preserve">Second, </w:t>
+      </w:r>
+      <w:r>
+        <w:rPr>
+          <w:strike/>
+        </w:rPr>
+        <w:t xml:space="preserve">while accounting for natural habitat area in the urban landscape, </w:t>
+      </w:r>
+      <w:r>
+        <w:t xml:space="preserve">we use relative income as a proxy measure to test the </w:t>
       </w:r>
       <w:commentRangeStart w:id="18"/>
       <w:r>
-        <w:t>compensating</w:t>
+        <w:t>hypothesis that high plant diversity is favourable for pollinator population growth and</w:t>
+      </w:r>
+      <w:r>
+        <w:t>,</w:t>
       </w:r>
       <w:commentRangeEnd w:id="18"/>
       <w:r>
@@ -533,27 +570,85 @@
         <w:commentReference w:id="18"/>
       </w:r>
       <w:r>
-        <w:t xml:space="preserve"> for local </w:t>
-      </w:r>
-      <w:r>
-        <w:t xml:space="preserve">subpopulation </w:t>
-      </w:r>
-      <w:r>
-        <w:t>extinctions</w:t>
-      </w:r>
-      <w:commentRangeEnd w:id="16"/>
-      <w:r>
-        <w:rPr>
-          <w:rStyle w:val="CommentReference"/>
-        </w:rPr>
-        <w:commentReference w:id="16"/>
-      </w:r>
-      <w:commentRangeEnd w:id="17"/>
-      <w:r>
-        <w:rPr>
-          <w:rStyle w:val="CommentReference"/>
-        </w:rPr>
-        <w:commentReference w:id="17"/>
+        <w:t xml:space="preserve"> simultaneously</w:t>
+      </w:r>
+      <w:r>
+        <w:t xml:space="preserve">, </w:t>
+      </w:r>
+      <w:r>
+        <w:t xml:space="preserve">that </w:t>
+      </w:r>
+      <w:r>
+        <w:t xml:space="preserve">higher </w:t>
+      </w:r>
+      <w:r>
+        <w:t>average plant diversity across a</w:t>
+      </w:r>
+      <w:r>
+        <w:t xml:space="preserve"> </w:t>
+      </w:r>
+      <w:r>
+        <w:t xml:space="preserve">landscape mediates species conservation by </w:t>
+      </w:r>
+      <w:r>
+        <w:t xml:space="preserve">similarly promoting </w:t>
+      </w:r>
+      <w:r>
+        <w:t xml:space="preserve">establishment of </w:t>
+      </w:r>
+      <w:r>
+        <w:t>robust subpopulations that may compensate for local extinctions</w:t>
+      </w:r>
+      <w:r>
+        <w:t xml:space="preserve">. If these sets of hypotheses are true, we predict that occupancy of </w:t>
+      </w:r>
+      <w:r>
+        <w:t xml:space="preserve">urban </w:t>
+      </w:r>
+      <w:r>
+        <w:t>landscapes</w:t>
+      </w:r>
+      <w:r>
+        <w:t xml:space="preserve"> within the range of each pollinator species </w:t>
+      </w:r>
+      <w:r>
+        <w:t>is</w:t>
+      </w:r>
+      <w:r>
+        <w:t xml:space="preserve"> positively associated with </w:t>
+      </w:r>
+      <w:r>
+        <w:t xml:space="preserve">total </w:t>
+      </w:r>
+      <w:r>
+        <w:t xml:space="preserve">natural habitat area and average income. Further, </w:t>
+      </w:r>
+      <w:r>
+        <w:t xml:space="preserve">by testing for a negative correlation between species-specific effects of natural habitat area </w:t>
+      </w:r>
+      <w:r>
+        <w:t xml:space="preserve">on occupancy </w:t>
+      </w:r>
+      <w:r>
+        <w:t xml:space="preserve">and species-specific range wide occupancy rates, </w:t>
+      </w:r>
+      <w:r>
+        <w:t xml:space="preserve">we </w:t>
+      </w:r>
+      <w:r>
+        <w:t>assess</w:t>
+      </w:r>
+      <w:r>
+        <w:t xml:space="preserve"> the secondary hypothesis that</w:t>
+      </w:r>
+      <w:r>
+        <w:t xml:space="preserve"> </w:t>
+      </w:r>
+      <w:r>
+        <w:t xml:space="preserve">occupancy rates of rare (versus common) species are more dependent on the </w:t>
+      </w:r>
+      <w:r>
+        <w:t>total natural habitat area in the urban landscape</w:t>
       </w:r>
       <w:r>
         <w:t>.</w:t>
@@ -561,115 +656,62 @@
       <w:r>
         <w:t xml:space="preserve"> </w:t>
       </w:r>
-      <w:r>
-        <w:t xml:space="preserve">Second, </w:t>
-      </w:r>
-      <w:r>
-        <w:rPr>
-          <w:strike/>
-        </w:rPr>
-        <w:t xml:space="preserve">while accounting for natural habitat area in the urban landscape, </w:t>
-      </w:r>
-      <w:r>
-        <w:t xml:space="preserve">we use relative income as a proxy measure to test the </w:t>
-      </w:r>
-      <w:commentRangeStart w:id="19"/>
-      <w:r>
-        <w:t>hypothesis that high plant diversity is favourable for pollinator population growth and</w:t>
-      </w:r>
-      <w:r>
-        <w:t>,</w:t>
-      </w:r>
-      <w:commentRangeEnd w:id="19"/>
-      <w:r>
-        <w:rPr>
-          <w:rStyle w:val="CommentReference"/>
-        </w:rPr>
-        <w:commentReference w:id="19"/>
-      </w:r>
-      <w:r>
-        <w:t xml:space="preserve"> simultaneously</w:t>
-      </w:r>
-      <w:r>
-        <w:t xml:space="preserve">, </w:t>
-      </w:r>
-      <w:r>
-        <w:t xml:space="preserve">that </w:t>
-      </w:r>
-      <w:r>
-        <w:t xml:space="preserve">higher </w:t>
-      </w:r>
-      <w:r>
-        <w:t>average plant diversity across a</w:t>
+    </w:p>
+    <w:p>
+      <w:r>
+        <w:t>First, we test the hypothesis that undeveloped natural habitats embedded in the urban landscape, such a</w:t>
+      </w:r>
+      <w:r>
+        <w:t>s …</w:t>
+      </w:r>
+      <w:r>
+        <w:t xml:space="preserve">,  are favourable for </w:t>
+      </w:r>
+      <w:r>
+        <w:t xml:space="preserve">(local?) </w:t>
+      </w:r>
+      <w:r>
+        <w:t xml:space="preserve">pollinator </w:t>
+      </w:r>
+      <w:r>
+        <w:t>occurrence</w:t>
+      </w:r>
+      <w:r>
+        <w:t xml:space="preserve"> and, simultaneously, that</w:t>
+      </w:r>
+      <w:r>
+        <w:t xml:space="preserve"> greater overall area of </w:t>
+      </w:r>
+      <w:r>
+        <w:lastRenderedPageBreak/>
+        <w:t>natural habitat</w:t>
       </w:r>
       <w:r>
         <w:t xml:space="preserve"> </w:t>
       </w:r>
       <w:r>
-        <w:t xml:space="preserve">landscape mediates species conservation by </w:t>
-      </w:r>
-      <w:r>
-        <w:t xml:space="preserve">similarly promoting </w:t>
-      </w:r>
-      <w:r>
-        <w:t xml:space="preserve">establishment of </w:t>
-      </w:r>
-      <w:r>
-        <w:t>robust subpopulations that may compensate for local extinctions</w:t>
-      </w:r>
-      <w:r>
-        <w:t xml:space="preserve">. If these sets of hypotheses are true, we predict that occupancy of </w:t>
-      </w:r>
-      <w:r>
-        <w:t xml:space="preserve">urban </w:t>
-      </w:r>
-      <w:r>
-        <w:t>landscapes</w:t>
-      </w:r>
-      <w:r>
-        <w:t xml:space="preserve"> within the range of each pollinator species </w:t>
-      </w:r>
-      <w:r>
-        <w:t>is</w:t>
-      </w:r>
-      <w:r>
-        <w:t xml:space="preserve"> positively associated with </w:t>
-      </w:r>
-      <w:r>
-        <w:t xml:space="preserve">total </w:t>
-      </w:r>
-      <w:r>
-        <w:t xml:space="preserve">natural habitat area and average income. Further, </w:t>
-      </w:r>
-      <w:r>
-        <w:t xml:space="preserve">by testing for a negative correlation between species-specific effects of natural habitat area </w:t>
-      </w:r>
-      <w:r>
-        <w:t xml:space="preserve">on occupancy </w:t>
-      </w:r>
-      <w:r>
-        <w:t xml:space="preserve">and species-specific range wide occupancy rates, </w:t>
-      </w:r>
-      <w:r>
-        <w:t xml:space="preserve">we </w:t>
-      </w:r>
-      <w:r>
-        <w:t>assess</w:t>
-      </w:r>
-      <w:r>
-        <w:t xml:space="preserve"> the secondary hypothesis that</w:t>
+        <w:t xml:space="preserve">in the </w:t>
+      </w:r>
+      <w:r>
+        <w:t>urban landscape</w:t>
+      </w:r>
+      <w:r>
+        <w:t xml:space="preserve"> compensates for local extinctions thereby driving higher</w:t>
       </w:r>
       <w:r>
         <w:t xml:space="preserve"> </w:t>
       </w:r>
       <w:r>
-        <w:t xml:space="preserve">occupancy rates of rare (versus common) species are more dependent on the </w:t>
-      </w:r>
-      <w:r>
-        <w:t>total natural habitat area</w:t>
-      </w:r>
-      <w:r>
-        <w:t xml:space="preserve"> in the urban landscape</w:t>
+        <w:t xml:space="preserve">pollinator </w:t>
+      </w:r>
+      <w:r>
+        <w:t xml:space="preserve">occurrence </w:t>
+      </w:r>
+      <w:r>
+        <w:t>rates</w:t>
+      </w:r>
+      <w:r>
+        <w:t xml:space="preserve"> at the landscape-scale</w:t>
       </w:r>
       <w:r>
         <w:t>.</w:t>
@@ -680,81 +722,31 @@
     </w:p>
     <w:p>
       <w:r>
-        <w:t>First, we test the hypothesis that undeveloped natural habitats embedded in the urban landscape, such as</w:t>
-      </w:r>
-      <w:proofErr w:type="gramStart"/>
-      <w:r>
-        <w:t>…,  are</w:t>
-      </w:r>
-      <w:proofErr w:type="gramEnd"/>
-      <w:r>
-        <w:t xml:space="preserve"> favourable for </w:t>
-      </w:r>
-      <w:r>
-        <w:t xml:space="preserve">(local?) </w:t>
-      </w:r>
-      <w:r>
-        <w:t>pollinator occupancy and, simultaneously, that</w:t>
-      </w:r>
-      <w:r>
-        <w:t xml:space="preserve"> greater </w:t>
-      </w:r>
-      <w:r>
-        <w:t>overall area of natural habitat</w:t>
+        <w:t xml:space="preserve">Second, using income as a proxy measure for plant diversity and management resources, we test the hypothesis that higher income is favourable for (local?) pollinator </w:t>
+      </w:r>
+      <w:r>
+        <w:t xml:space="preserve">occurrence </w:t>
+      </w:r>
+      <w:r>
+        <w:t>and, simultaneously, that higher average income across an urban landscape compensates for local extinctions</w:t>
       </w:r>
       <w:r>
         <w:t xml:space="preserve"> </w:t>
       </w:r>
       <w:r>
-        <w:t xml:space="preserve">in the </w:t>
-      </w:r>
-      <w:r>
-        <w:t>urban landscape</w:t>
-      </w:r>
-      <w:r>
-        <w:t xml:space="preserve"> compensates for local extinctions thereby driving higher</w:t>
-      </w:r>
-      <w:r>
-        <w:t xml:space="preserve"> </w:t>
-      </w:r>
-      <w:r>
-        <w:t>landscape-scale pollinator occupancy rates</w:t>
-      </w:r>
-      <w:r>
-        <w:t>.</w:t>
-      </w:r>
-      <w:r>
-        <w:t xml:space="preserve"> </w:t>
-      </w:r>
-    </w:p>
-    <w:p>
-      <w:r>
-        <w:t xml:space="preserve">Second, using income as a proxy measure for plant diversity and management resources, we test the hypothesis that higher income is favourable </w:t>
-      </w:r>
-      <w:r>
-        <w:t>for (local?) pollinator occupancy</w:t>
-      </w:r>
-      <w:r>
-        <w:t xml:space="preserve"> </w:t>
-      </w:r>
-      <w:r>
-        <w:t>and, simultaneously,</w:t>
-      </w:r>
-      <w:r>
-        <w:t xml:space="preserve"> that </w:t>
-      </w:r>
-      <w:r>
-        <w:lastRenderedPageBreak/>
-        <w:t xml:space="preserve">higher average income across an urban landscape </w:t>
-      </w:r>
-      <w:r>
-        <w:t>compensates for local extinctions</w:t>
-      </w:r>
-      <w:r>
-        <w:t xml:space="preserve"> </w:t>
-      </w:r>
-      <w:r>
-        <w:t xml:space="preserve">thereby driving higher landscape-scale pollinator occupancy rates. </w:t>
+        <w:t xml:space="preserve">thereby driving higher pollinator </w:t>
+      </w:r>
+      <w:r>
+        <w:t xml:space="preserve">occurrence </w:t>
+      </w:r>
+      <w:r>
+        <w:t>rates</w:t>
+      </w:r>
+      <w:r>
+        <w:t xml:space="preserve"> at the landscape scale</w:t>
+      </w:r>
+      <w:r>
+        <w:t xml:space="preserve">. </w:t>
       </w:r>
     </w:p>
     <w:p>
@@ -789,16 +781,16 @@
       <w:r>
         <w:t xml:space="preserve">While previous studies have identified drivers of </w:t>
       </w:r>
-      <w:commentRangeStart w:id="20"/>
+      <w:commentRangeStart w:id="19"/>
       <w:r>
         <w:t xml:space="preserve">locally observed </w:t>
       </w:r>
-      <w:commentRangeEnd w:id="20"/>
+      <w:commentRangeEnd w:id="19"/>
       <w:r>
         <w:rPr>
           <w:rStyle w:val="CommentReference"/>
         </w:rPr>
-        <w:commentReference w:id="20"/>
+        <w:commentReference w:id="19"/>
       </w:r>
       <w:r>
         <w:t xml:space="preserve">urban pollinator biodiversity, </w:t>
@@ -879,10 +871,7 @@
         <w:t>highlighting</w:t>
       </w:r>
       <w:r>
-        <w:t xml:space="preserve"> that investment in management of the vegetation in the matrix of the anthropogenic landscape itself, separate from inclusion of large areas of undeveloped habitat, is a key component of urban pollinator conservation</w:t>
-      </w:r>
-      <w:r>
-        <w:t xml:space="preserve">. Interestingly, </w:t>
+        <w:t xml:space="preserve"> that investment in management of the vegetation in the matrix of the anthropogenic landscape itself, separate from inclusion of large areas of undeveloped habitat, is a key component of urban pollinator conservation. Interestingly, </w:t>
       </w:r>
       <w:r>
         <w:t>we found</w:t>
@@ -936,10 +925,7 @@
         <w:t>of</w:t>
       </w:r>
       <w:r>
-        <w:t xml:space="preserve"> local </w:t>
-      </w:r>
-      <w:r>
-        <w:t>pollinator abundance and diversity</w:t>
+        <w:t xml:space="preserve"> local pollinator abundance and diversity</w:t>
       </w:r>
       <w:r>
         <w:t xml:space="preserve"> also operate at larger spatial and temporal scales</w:t>
@@ -996,15 +982,7 @@
         <w:t xml:space="preserve">a </w:t>
       </w:r>
       <w:r>
-        <w:t>local scale, assuming that local populations and communities are spatially closed and isolated (</w:t>
-      </w:r>
-      <w:proofErr w:type="spellStart"/>
-      <w:r>
-        <w:t>Leibold</w:t>
-      </w:r>
-      <w:proofErr w:type="spellEnd"/>
-      <w:r>
-        <w:t xml:space="preserve"> et al., 2004; Chase et al., 2020). </w:t>
+        <w:t xml:space="preserve">local scale, assuming that local populations and communities are spatially closed and isolated (Leibold et al., 2004; Chase et al., 2020). </w:t>
       </w:r>
       <w:r>
         <w:t xml:space="preserve">With this study we </w:t>
@@ -1054,7 +1032,7 @@
       <w:r>
         <w:t xml:space="preserve">larger amounts of natural habitat area </w:t>
       </w:r>
-      <w:commentRangeStart w:id="21"/>
+      <w:commentRangeStart w:id="20"/>
       <w:r>
         <w:t>sustain</w:t>
       </w:r>
@@ -1064,12 +1042,12 @@
       <w:r>
         <w:t>groups of interconnected populations</w:t>
       </w:r>
-      <w:commentRangeEnd w:id="21"/>
+      <w:commentRangeEnd w:id="20"/>
       <w:r>
         <w:rPr>
           <w:rStyle w:val="CommentReference"/>
         </w:rPr>
-        <w:commentReference w:id="21"/>
+        <w:commentReference w:id="20"/>
       </w:r>
       <w:r>
         <w:t>,</w:t>
@@ -1159,18 +1137,14 @@
         <w:t>subpopulations</w:t>
       </w:r>
       <w:r>
-        <w:t xml:space="preserve"> (as is suggested by metapopulation and metacommunity perspectives) (</w:t>
-      </w:r>
-      <w:proofErr w:type="spellStart"/>
-      <w:r>
-        <w:t>Leibold</w:t>
-      </w:r>
-      <w:proofErr w:type="spellEnd"/>
-      <w:r>
-        <w:t xml:space="preserve"> et al., 2004; Chase et al., 2020)</w:t>
-      </w:r>
-      <w:r>
-        <w:t xml:space="preserve">. The properties of the broader overall landscape may </w:t>
+        <w:t xml:space="preserve"> (as is suggested by metapopulation and metacommunity perspectives) (Leibold et al., 2004; Chase et al., 2020)</w:t>
+      </w:r>
+      <w:r>
+        <w:t xml:space="preserve">. The properties of the broader overall landscape </w:t>
+      </w:r>
+      <w:r>
+        <w:lastRenderedPageBreak/>
+        <w:t xml:space="preserve">may </w:t>
       </w:r>
       <w:r>
         <w:t>influence</w:t>
@@ -1191,15 +1165,7 @@
         <w:t>moderating the degree to which subpopulations can compensate for local extinctions due to environmental or demographic stochasticity</w:t>
       </w:r>
       <w:r>
-        <w:t xml:space="preserve"> (</w:t>
-      </w:r>
-      <w:proofErr w:type="spellStart"/>
-      <w:r>
-        <w:t>Leibold</w:t>
-      </w:r>
-      <w:proofErr w:type="spellEnd"/>
-      <w:r>
-        <w:t xml:space="preserve"> et al., 2004; Chase et al., 2020)</w:t>
+        <w:t xml:space="preserve"> (Leibold et al., 2004; Chase et al., 2020)</w:t>
       </w:r>
       <w:r>
         <w:t xml:space="preserve">. </w:t>
@@ -1220,11 +1186,7 @@
         <w:t xml:space="preserve">s </w:t>
       </w:r>
       <w:r>
-        <w:t xml:space="preserve">call for increased consideration of the interplay between local population and community dynamics with landscape to </w:t>
-      </w:r>
-      <w:r>
-        <w:lastRenderedPageBreak/>
-        <w:t>regional dynamics. In application, this demands that local urban habitat restoration and enhancement</w:t>
+        <w:t>call for increased consideration of the interplay between local population and community dynamics with landscape to regional dynamics. In application, this demands that local urban habitat restoration and enhancement</w:t>
       </w:r>
       <w:r>
         <w:t>s</w:t>
@@ -1276,7 +1238,7 @@
       </w:r>
     </w:p>
   </w:comment>
-  <w:comment w:id="4" w:author="Risa Sargent" w:date="2023-04-05T10:06:00Z" w:initials="RS">
+  <w:comment w:id="5" w:author="Risa Sargent" w:date="2023-04-05T10:08:00Z" w:initials="RS">
     <w:p>
       <w:pPr>
         <w:pStyle w:val="CommentText"/>
@@ -1288,11 +1250,11 @@
         <w:annotationRef/>
       </w:r>
       <w:r>
-        <w:t>This is good, maybe you can put more of a point on it (… which have already been shown to be exceptionally sensitive to land use change…</w:t>
+        <w:t>I see why this is here, but it might be a bit much for one sentence. Can you break the idea up – we need to understand the drivers of change in order to implement successful consveration strategies?</w:t>
       </w:r>
     </w:p>
   </w:comment>
-  <w:comment w:id="6" w:author="Risa Sargent" w:date="2023-04-05T10:08:00Z" w:initials="RS">
+  <w:comment w:id="7" w:author="Risa Sargent" w:date="2023-04-05T10:09:00Z" w:initials="RS">
     <w:p>
       <w:pPr>
         <w:pStyle w:val="CommentText"/>
@@ -1304,11 +1266,14 @@
         <w:annotationRef/>
       </w:r>
       <w:r>
-        <w:t>I see why this is here, but it might be a bit much for one sentence. Can you break the idea up – we need to understand the drivers of change in order to implement successful consveration strategies?</w:t>
+        <w:t>Can you test this? Do you mean occupancy? Or maybe abundance/diversity?</w:t>
+      </w:r>
+      <w:r>
+        <w:t xml:space="preserve"> What is occupancy a realistic proxy for in your study?</w:t>
       </w:r>
     </w:p>
   </w:comment>
-  <w:comment w:id="8" w:author="Risa Sargent" w:date="2023-04-05T10:09:00Z" w:initials="RS">
+  <w:comment w:id="12" w:author="Risa Sargent" w:date="2023-04-05T10:10:00Z" w:initials="RS">
     <w:p>
       <w:pPr>
         <w:pStyle w:val="CommentText"/>
@@ -1320,14 +1285,11 @@
         <w:annotationRef/>
       </w:r>
       <w:r>
-        <w:t>Can you test this? Do you mean occupancy? Or maybe abundance/diversity?</w:t>
-      </w:r>
-      <w:r>
-        <w:t xml:space="preserve"> What is occupancy a realistic proxy for in your study?</w:t>
+        <w:t>Be careful here, this is an assumption – either delete or be sure to justify/explain (?)</w:t>
       </w:r>
     </w:p>
   </w:comment>
-  <w:comment w:id="13" w:author="Risa Sargent" w:date="2023-04-05T10:10:00Z" w:initials="RS">
+  <w:comment w:id="13" w:author="Risa Sargent" w:date="2023-04-05T10:11:00Z" w:initials="RS">
     <w:p>
       <w:pPr>
         <w:pStyle w:val="CommentText"/>
@@ -1339,11 +1301,17 @@
         <w:annotationRef/>
       </w:r>
       <w:r>
-        <w:t>Be careful here, this is an assumption – either delete or be sure to justify/explain (?)</w:t>
+        <w:t>Promotes biodiversity? I geuss I would be</w:t>
+      </w:r>
+      <w:r>
+        <w:rPr>
+          <w:noProof/>
+        </w:rPr>
+        <w:t xml:space="preserve"> careful here about changing the 'terms/currency' of what you actually look at, if that makes sense. It's hard to measure species conservation - what are you actually measuring? You can make a reference to the links between biodiversity metrics in cities and whether these cities are 'conserving' them, but remember this is extrapolation - typically this would be in the discussion, although you can of course make it clear in the intro this is what you want to do - just be careful here to be clear about what you are actually testing (and extrapolate what it means later in teh discussion... carefully :))</w:t>
       </w:r>
     </w:p>
   </w:comment>
-  <w:comment w:id="14" w:author="Risa Sargent" w:date="2023-04-05T10:11:00Z" w:initials="RS">
+  <w:comment w:id="17" w:author="Risa Sargent" w:date="2023-04-05T10:15:00Z" w:initials="RS">
     <w:p>
       <w:pPr>
         <w:pStyle w:val="CommentText"/>
@@ -1355,17 +1323,17 @@
         <w:annotationRef/>
       </w:r>
       <w:r>
-        <w:t>Promotes biodiversity? I geuss I would be</w:t>
+        <w:t xml:space="preserve">Yes, good to make these links in the </w:t>
       </w:r>
       <w:r>
         <w:rPr>
           <w:noProof/>
         </w:rPr>
-        <w:t xml:space="preserve"> careful here about changing the 'terms/currency' of what you actually look at, if that makes sense. It's hard to measure species conservation - what are you actually measuring? You can make a reference to the links between biodiversity metrics in cities and whether these cities are 'conserving' them, but remember this is extrapolation - typically this would be in the discussion, although you can of course make it clear in the intro this is what you want to do - just be careful here to be clear about what you are actually testing (and extrapolate what it means later in teh discussion... carefully :))</w:t>
+        <w:t>intro</w:t>
       </w:r>
     </w:p>
   </w:comment>
-  <w:comment w:id="18" w:author="Risa Sargent" w:date="2023-04-05T10:15:00Z" w:initials="RS">
+  <w:comment w:id="15" w:author="Jens Ulrich" w:date="2023-04-04T15:45:00Z" w:initials="JU">
     <w:p>
       <w:pPr>
         <w:pStyle w:val="CommentText"/>
@@ -1377,17 +1345,11 @@
         <w:annotationRef/>
       </w:r>
       <w:r>
-        <w:t xml:space="preserve">Yes, good to make these links in the </w:t>
-      </w:r>
-      <w:r>
-        <w:rPr>
-          <w:noProof/>
-        </w:rPr>
-        <w:t>intro</w:t>
+        <w:t>For more background in interceding paragraphs, this could be either because more area promotes inter-dispersal which can rescue a subpopulation or recolonize following dispersal. Alternatively more area in the landscape could increse chances that the area includes some microhabitat that is particularly favourable (an environmental fit) for the species of interest</w:t>
       </w:r>
     </w:p>
   </w:comment>
-  <w:comment w:id="16" w:author="Jens Ulrich" w:date="2023-04-04T15:45:00Z" w:initials="JU">
+  <w:comment w:id="16" w:author="Jens Ulrich" w:date="2023-04-04T15:55:00Z" w:initials="JU">
     <w:p>
       <w:pPr>
         <w:pStyle w:val="CommentText"/>
@@ -1399,11 +1361,27 @@
         <w:annotationRef/>
       </w:r>
       <w:r>
-        <w:t>For more background in interceding paragraphs, this could be either because more area promotes inter-dispersal which can rescue a subpopulation or recolonize following dispersal. Alternatively more area in the landscape could increse chances that the area includes some microhabitat that is particularly favourable (an environmental fit) for the species of interest</w:t>
+        <w:t>That is "either due to source-sink processes in heterogeneous landscapes110</w:t>
+      </w:r>
+    </w:p>
+    <w:p>
+      <w:pPr>
+        <w:pStyle w:val="CommentText"/>
+      </w:pPr>
+      <w:r>
+        <w:t>or due to reduction of</w:t>
+      </w:r>
+    </w:p>
+    <w:p>
+      <w:pPr>
+        <w:pStyle w:val="CommentText"/>
+      </w:pPr>
+      <w:r>
+        <w:t>ecological drift and demographic stochasticity in small populations" or due to environmental filtering in a hetergenous landscape</w:t>
       </w:r>
     </w:p>
   </w:comment>
-  <w:comment w:id="17" w:author="Jens Ulrich" w:date="2023-04-04T15:55:00Z" w:initials="JU">
+  <w:comment w:id="18" w:author="Risa Sargent" w:date="2023-04-05T10:16:00Z" w:initials="RS">
     <w:p>
       <w:pPr>
         <w:pStyle w:val="CommentText"/>
@@ -1415,62 +1393,30 @@
         <w:annotationRef/>
       </w:r>
       <w:r>
-        <w:t>That is "either due to source-sink processes in heterogeneous landscapes110</w:t>
-      </w:r>
-    </w:p>
+        <w:t>again, this is really stretching what you are doing – I haven’t seen the intervening paragraphs so that is part of why it feels like a stretch, but I’d also be very careful here to just lay out what you are testing (after justifying the reasons in the intro), and extrapolating to things like ‘conservation, pollinator pop growth, species conservation’) in your discussion</w:t>
+      </w:r>
+      <w:r>
+        <w:t>.</w:t>
+      </w:r>
+    </w:p>
+  </w:comment>
+  <w:comment w:id="19" w:author="Risa Sargent" w:date="2023-04-05T10:17:00Z" w:initials="RS">
     <w:p>
       <w:pPr>
         <w:pStyle w:val="CommentText"/>
       </w:pPr>
       <w:r>
-        <w:t>or due to reduction of</w:t>
-      </w:r>
-    </w:p>
-    <w:p>
-      <w:pPr>
-        <w:pStyle w:val="CommentText"/>
-      </w:pPr>
-      <w:r>
-        <w:t>ecological drift and demographic stochasticity in small populations" or due to environmental filtering in a hetergenous landscape</w:t>
+        <w:rPr>
+          <w:rStyle w:val="CommentReference"/>
+        </w:rPr>
+        <w:annotationRef/>
+      </w:r>
+      <w:r>
+        <w:t>Meaning?</w:t>
       </w:r>
     </w:p>
   </w:comment>
-  <w:comment w:id="19" w:author="Risa Sargent" w:date="2023-04-05T10:16:00Z" w:initials="RS">
-    <w:p>
-      <w:pPr>
-        <w:pStyle w:val="CommentText"/>
-      </w:pPr>
-      <w:r>
-        <w:rPr>
-          <w:rStyle w:val="CommentReference"/>
-        </w:rPr>
-        <w:annotationRef/>
-      </w:r>
-      <w:r>
-        <w:t>again, this is really stretching what you are doing – I haven’t seen the intervening paragraphs so that is part of why it feels like a stretch, but I’d also be very careful here to just lay out what you are testing (after justifying the reasons in the intro), and extrapolating to things like ‘conservation, pollinator pop growth, species conservation’) in your discussion</w:t>
-      </w:r>
-      <w:r>
-        <w:t>.</w:t>
-      </w:r>
-    </w:p>
-  </w:comment>
-  <w:comment w:id="20" w:author="Risa Sargent" w:date="2023-04-05T10:17:00Z" w:initials="RS">
-    <w:p>
-      <w:pPr>
-        <w:pStyle w:val="CommentText"/>
-      </w:pPr>
-      <w:r>
-        <w:rPr>
-          <w:rStyle w:val="CommentReference"/>
-        </w:rPr>
-        <w:annotationRef/>
-      </w:r>
-      <w:r>
-        <w:t>Meaning?</w:t>
-      </w:r>
-    </w:p>
-  </w:comment>
-  <w:comment w:id="21" w:author="Risa Sargent" w:date="2023-04-05T10:23:00Z" w:initials="RS">
+  <w:comment w:id="20" w:author="Risa Sargent" w:date="2023-04-05T10:23:00Z" w:initials="RS">
     <w:p>
       <w:pPr>
         <w:pStyle w:val="CommentText"/>
@@ -1492,7 +1438,6 @@
 <file path=word/commentsExtended.xml><?xml version="1.0" encoding="utf-8"?>
 <w15:commentsEx xmlns:wpc="http://schemas.microsoft.com/office/word/2010/wordprocessingCanvas" xmlns:cx="http://schemas.microsoft.com/office/drawing/2014/chartex" xmlns:cx1="http://schemas.microsoft.com/office/drawing/2015/9/8/chartex" xmlns:cx2="http://schemas.microsoft.com/office/drawing/2015/10/21/chartex" xmlns:cx3="http://schemas.microsoft.com/office/drawing/2016/5/9/chartex" xmlns:cx4="http://schemas.microsoft.com/office/drawing/2016/5/10/chartex" xmlns:cx5="http://schemas.microsoft.com/office/drawing/2016/5/11/chartex" xmlns:cx6="http://schemas.microsoft.com/office/drawing/2016/5/12/chartex" xmlns:cx7="http://schemas.microsoft.com/office/drawing/2016/5/13/chartex" xmlns:cx8="http://schemas.microsoft.com/office/drawing/2016/5/14/chartex" xmlns:mc="http://schemas.openxmlformats.org/markup-compatibility/2006" xmlns:aink="http://schemas.microsoft.com/office/drawing/2016/ink" xmlns:am3d="http://schemas.microsoft.com/office/drawing/2017/model3d" xmlns:o="urn:schemas-microsoft-com:office:office" xmlns:oel="http://schemas.microsoft.com/office/2019/extlst" xmlns:r="http://schemas.openxmlformats.org/officeDocument/2006/relationships" xmlns:m="http://schemas.openxmlformats.org/officeDocument/2006/math" xmlns:v="urn:schemas-microsoft-com:vml" xmlns:wp14="http://schemas.microsoft.com/office/word/2010/wordprocessingDrawing" xmlns:wp="http://schemas.openxmlformats.org/drawingml/2006/wordprocessingDrawing" xmlns:w10="urn:schemas-microsoft-com:office:word" xmlns:w="http://schemas.openxmlformats.org/wordprocessingml/2006/main" xmlns:w14="http://schemas.microsoft.com/office/word/2010/wordml" xmlns:w15="http://schemas.microsoft.com/office/word/2012/wordml" xmlns:w16cex="http://schemas.microsoft.com/office/word/2018/wordml/cex" xmlns:w16cid="http://schemas.microsoft.com/office/word/2016/wordml/cid" xmlns:w16="http://schemas.microsoft.com/office/word/2018/wordml" xmlns:w16sdtdh="http://schemas.microsoft.com/office/word/2020/wordml/sdtdatahash" xmlns:w16se="http://schemas.microsoft.com/office/word/2015/wordml/symex" xmlns:wpg="http://schemas.microsoft.com/office/word/2010/wordprocessingGroup" xmlns:wpi="http://schemas.microsoft.com/office/word/2010/wordprocessingInk" xmlns:wne="http://schemas.microsoft.com/office/word/2006/wordml" xmlns:wps="http://schemas.microsoft.com/office/word/2010/wordprocessingShape" mc:Ignorable="w14 w15 w16se w16cid w16 w16cex w16sdtdh wp14">
   <w15:commentEx w15:paraId="659E675E" w15:done="0"/>
-  <w15:commentEx w15:paraId="49D6C9E5" w15:done="0"/>
   <w15:commentEx w15:paraId="219EE545" w15:done="0"/>
   <w15:commentEx w15:paraId="586E28F3" w15:done="0"/>
   <w15:commentEx w15:paraId="020275DA" w15:done="0"/>
@@ -1509,7 +1454,6 @@
 <file path=word/commentsExtensible.xml><?xml version="1.0" encoding="utf-8"?>
 <w16cex:commentsExtensible xmlns:wpc="http://schemas.microsoft.com/office/word/2010/wordprocessingCanvas" xmlns:cx="http://schemas.microsoft.com/office/drawing/2014/chartex" xmlns:cx1="http://schemas.microsoft.com/office/drawing/2015/9/8/chartex" xmlns:cx2="http://schemas.microsoft.com/office/drawing/2015/10/21/chartex" xmlns:cx3="http://schemas.microsoft.com/office/drawing/2016/5/9/chartex" xmlns:cx4="http://schemas.microsoft.com/office/drawing/2016/5/10/chartex" xmlns:cx5="http://schemas.microsoft.com/office/drawing/2016/5/11/chartex" xmlns:cx6="http://schemas.microsoft.com/office/drawing/2016/5/12/chartex" xmlns:cx7="http://schemas.microsoft.com/office/drawing/2016/5/13/chartex" xmlns:cx8="http://schemas.microsoft.com/office/drawing/2016/5/14/chartex" xmlns:mc="http://schemas.openxmlformats.org/markup-compatibility/2006" xmlns:aink="http://schemas.microsoft.com/office/drawing/2016/ink" xmlns:am3d="http://schemas.microsoft.com/office/drawing/2017/model3d" xmlns:o="urn:schemas-microsoft-com:office:office" xmlns:oel="http://schemas.microsoft.com/office/2019/extlst" xmlns:r="http://schemas.openxmlformats.org/officeDocument/2006/relationships" xmlns:m="http://schemas.openxmlformats.org/officeDocument/2006/math" xmlns:v="urn:schemas-microsoft-com:vml" xmlns:wp14="http://schemas.microsoft.com/office/word/2010/wordprocessingDrawing" xmlns:wp="http://schemas.openxmlformats.org/drawingml/2006/wordprocessingDrawing" xmlns:w10="urn:schemas-microsoft-com:office:word" xmlns:w="http://schemas.openxmlformats.org/wordprocessingml/2006/main" xmlns:w14="http://schemas.microsoft.com/office/word/2010/wordml" xmlns:w15="http://schemas.microsoft.com/office/word/2012/wordml" xmlns:w16cex="http://schemas.microsoft.com/office/word/2018/wordml/cex" xmlns:w16cid="http://schemas.microsoft.com/office/word/2016/wordml/cid" xmlns:w16="http://schemas.microsoft.com/office/word/2018/wordml" xmlns:w16sdtdh="http://schemas.microsoft.com/office/word/2020/wordml/sdtdatahash" xmlns:w16se="http://schemas.microsoft.com/office/word/2015/wordml/symex" xmlns:wpg="http://schemas.microsoft.com/office/word/2010/wordprocessingGroup" xmlns:wpi="http://schemas.microsoft.com/office/word/2010/wordprocessingInk" xmlns:wne="http://schemas.microsoft.com/office/word/2006/wordml" xmlns:wps="http://schemas.microsoft.com/office/word/2010/wordprocessingShape" mc:Ignorable="w14 w15 w16se w16cid w16 w16cex w16sdtdh wp14">
   <w16cex:commentExtensible w16cex:durableId="27D7C509" w16cex:dateUtc="2023-04-05T16:59:00Z"/>
-  <w16cex:commentExtensible w16cex:durableId="27D7C6A2" w16cex:dateUtc="2023-04-05T17:06:00Z"/>
   <w16cex:commentExtensible w16cex:durableId="27D7C70E" w16cex:dateUtc="2023-04-05T17:08:00Z"/>
   <w16cex:commentExtensible w16cex:durableId="27D7C745" w16cex:dateUtc="2023-04-05T17:09:00Z"/>
   <w16cex:commentExtensible w16cex:durableId="27D7C784" w16cex:dateUtc="2023-04-05T17:10:00Z"/>
@@ -1526,7 +1470,6 @@
 <file path=word/commentsIds.xml><?xml version="1.0" encoding="utf-8"?>
 <w16cid:commentsIds xmlns:wpc="http://schemas.microsoft.com/office/word/2010/wordprocessingCanvas" xmlns:cx="http://schemas.microsoft.com/office/drawing/2014/chartex" xmlns:cx1="http://schemas.microsoft.com/office/drawing/2015/9/8/chartex" xmlns:cx2="http://schemas.microsoft.com/office/drawing/2015/10/21/chartex" xmlns:cx3="http://schemas.microsoft.com/office/drawing/2016/5/9/chartex" xmlns:cx4="http://schemas.microsoft.com/office/drawing/2016/5/10/chartex" xmlns:cx5="http://schemas.microsoft.com/office/drawing/2016/5/11/chartex" xmlns:cx6="http://schemas.microsoft.com/office/drawing/2016/5/12/chartex" xmlns:cx7="http://schemas.microsoft.com/office/drawing/2016/5/13/chartex" xmlns:cx8="http://schemas.microsoft.com/office/drawing/2016/5/14/chartex" xmlns:mc="http://schemas.openxmlformats.org/markup-compatibility/2006" xmlns:aink="http://schemas.microsoft.com/office/drawing/2016/ink" xmlns:am3d="http://schemas.microsoft.com/office/drawing/2017/model3d" xmlns:o="urn:schemas-microsoft-com:office:office" xmlns:oel="http://schemas.microsoft.com/office/2019/extlst" xmlns:r="http://schemas.openxmlformats.org/officeDocument/2006/relationships" xmlns:m="http://schemas.openxmlformats.org/officeDocument/2006/math" xmlns:v="urn:schemas-microsoft-com:vml" xmlns:wp14="http://schemas.microsoft.com/office/word/2010/wordprocessingDrawing" xmlns:wp="http://schemas.openxmlformats.org/drawingml/2006/wordprocessingDrawing" xmlns:w10="urn:schemas-microsoft-com:office:word" xmlns:w="http://schemas.openxmlformats.org/wordprocessingml/2006/main" xmlns:w14="http://schemas.microsoft.com/office/word/2010/wordml" xmlns:w15="http://schemas.microsoft.com/office/word/2012/wordml" xmlns:w16cex="http://schemas.microsoft.com/office/word/2018/wordml/cex" xmlns:w16cid="http://schemas.microsoft.com/office/word/2016/wordml/cid" xmlns:w16="http://schemas.microsoft.com/office/word/2018/wordml" xmlns:w16sdtdh="http://schemas.microsoft.com/office/word/2020/wordml/sdtdatahash" xmlns:w16se="http://schemas.microsoft.com/office/word/2015/wordml/symex" xmlns:wpg="http://schemas.microsoft.com/office/word/2010/wordprocessingGroup" xmlns:wpi="http://schemas.microsoft.com/office/word/2010/wordprocessingInk" xmlns:wne="http://schemas.microsoft.com/office/word/2006/wordml" xmlns:wps="http://schemas.microsoft.com/office/word/2010/wordprocessingShape" mc:Ignorable="w14 w15 w16se w16cid w16 w16cex w16sdtdh wp14">
   <w16cid:commentId w16cid:paraId="659E675E" w16cid:durableId="27D7C509"/>
-  <w16cid:commentId w16cid:paraId="49D6C9E5" w16cid:durableId="27D7C6A2"/>
   <w16cid:commentId w16cid:paraId="219EE545" w16cid:durableId="27D7C70E"/>
   <w16cid:commentId w16cid:paraId="586E28F3" w16cid:durableId="27D7C745"/>
   <w16cid:commentId w16cid:paraId="020275DA" w16cid:durableId="27D7C784"/>

</xml_diff>